<commit_message>
Added skills to the resume experience and activity sections
</commit_message>
<xml_diff>
--- a/templates/resume-template.docx
+++ b/templates/resume-template.docx
@@ -520,7 +520,14 @@
         <w:rPr>
           <w:rFonts w:ascii="Times New Roman" w:hAnsi="Times New Roman" w:cs="Times New Roman"/>
         </w:rPr>
-        <w:t>company_or_program</w:t>
+        <w:t>company_or_</w:t>
+      </w:r>
+      <w:proofErr w:type="gramStart"/>
+      <w:r>
+        <w:rPr>
+          <w:rFonts w:ascii="Times New Roman" w:hAnsi="Times New Roman" w:cs="Times New Roman"/>
+        </w:rPr>
+        <w:t>program</w:t>
       </w:r>
       <w:proofErr w:type="spellEnd"/>
       <w:r>
@@ -528,6 +535,37 @@
           <w:rFonts w:ascii="Times New Roman" w:hAnsi="Times New Roman" w:cs="Times New Roman"/>
         </w:rPr>
         <w:t>}</w:t>
+      </w:r>
+      <w:r>
+        <w:rPr>
+          <w:rFonts w:ascii="Times New Roman" w:hAnsi="Times New Roman" w:cs="Times New Roman"/>
+          <w:bCs/>
+        </w:rPr>
+        <w:t>{</w:t>
+      </w:r>
+      <w:proofErr w:type="gramEnd"/>
+      <w:r>
+        <w:rPr>
+          <w:rFonts w:ascii="Times New Roman" w:hAnsi="Times New Roman" w:cs="Times New Roman"/>
+          <w:bCs/>
+        </w:rPr>
+        <w:t>#skills}</w:t>
+      </w:r>
+      <w:r>
+        <w:rPr>
+          <w:rFonts w:ascii="Times New Roman" w:hAnsi="Times New Roman" w:cs="Times New Roman"/>
+          <w:bCs/>
+          <w:i/>
+          <w:iCs/>
+        </w:rPr>
+        <w:t xml:space="preserve"> | {skill}</w:t>
+      </w:r>
+      <w:r>
+        <w:rPr>
+          <w:rFonts w:ascii="Times New Roman" w:hAnsi="Times New Roman" w:cs="Times New Roman"/>
+          <w:bCs/>
+        </w:rPr>
+        <w:t>{/skills}</w:t>
       </w:r>
       <w:r>
         <w:rPr>
@@ -751,6 +789,29 @@
       <w:r>
         <w:rPr>
           <w:rFonts w:ascii="Times New Roman" w:hAnsi="Times New Roman" w:cs="Times New Roman"/>
+          <w:bCs/>
+        </w:rPr>
+        <w:t>{#skills}</w:t>
+      </w:r>
+      <w:r>
+        <w:rPr>
+          <w:rFonts w:ascii="Times New Roman" w:hAnsi="Times New Roman" w:cs="Times New Roman"/>
+          <w:bCs/>
+          <w:i/>
+          <w:iCs/>
+        </w:rPr>
+        <w:t xml:space="preserve"> | {skill}</w:t>
+      </w:r>
+      <w:r>
+        <w:rPr>
+          <w:rFonts w:ascii="Times New Roman" w:hAnsi="Times New Roman" w:cs="Times New Roman"/>
+          <w:bCs/>
+        </w:rPr>
+        <w:t>{/skills}</w:t>
+      </w:r>
+      <w:r>
+        <w:rPr>
+          <w:rFonts w:ascii="Times New Roman" w:hAnsi="Times New Roman" w:cs="Times New Roman"/>
         </w:rPr>
         <w:tab/>
         <w:t>{dates}</w:t>
@@ -945,13 +1006,7 @@
         <w:rPr>
           <w:rFonts w:ascii="Times New Roman" w:hAnsi="Times New Roman" w:cs="Times New Roman"/>
         </w:rPr>
-        <w:t>achievements</w:t>
-      </w:r>
-      <w:r>
-        <w:rPr>
-          <w:rFonts w:ascii="Times New Roman" w:hAnsi="Times New Roman" w:cs="Times New Roman"/>
-        </w:rPr>
-        <w:t>}</w:t>
+        <w:t>achievements}</w:t>
       </w:r>
     </w:p>
     <w:sectPr>

</xml_diff>